<commit_message>
update review and unit 11 test
</commit_message>
<xml_diff>
--- a/Assessments/Finals/Pre-Calc Final Review (May 2018).docx
+++ b/Assessments/Finals/Pre-Calc Final Review (May 2018).docx
@@ -62,16 +62,20 @@
         <w:rPr>
           <w:rFonts w:ascii="Times New Roman" w:hAnsi="Times New Roman" w:cs="Times New Roman"/>
           <w:b/>
-          <w:sz w:val="28"/>
-          <w:szCs w:val="28"/>
-        </w:rPr>
-      </w:pPr>
-      <w:r>
-        <w:rPr>
-          <w:rFonts w:ascii="Times New Roman" w:hAnsi="Times New Roman" w:cs="Times New Roman"/>
-          <w:b/>
-          <w:sz w:val="28"/>
-          <w:szCs w:val="28"/>
+          <w:i/>
+          <w:sz w:val="28"/>
+          <w:szCs w:val="28"/>
+          <w:u w:val="single"/>
+        </w:rPr>
+      </w:pPr>
+      <w:r>
+        <w:rPr>
+          <w:rFonts w:ascii="Times New Roman" w:hAnsi="Times New Roman" w:cs="Times New Roman"/>
+          <w:b/>
+          <w:i/>
+          <w:sz w:val="28"/>
+          <w:szCs w:val="28"/>
+          <w:u w:val="single"/>
         </w:rPr>
         <w:t>Unit 6: Trig Function/Solving Triangles</w:t>
       </w:r>
@@ -128,16 +132,20 @@
         <w:rPr>
           <w:rFonts w:ascii="Times New Roman" w:hAnsi="Times New Roman" w:cs="Times New Roman"/>
           <w:b/>
-          <w:sz w:val="28"/>
-          <w:szCs w:val="28"/>
-        </w:rPr>
-      </w:pPr>
-      <w:r>
-        <w:rPr>
-          <w:rFonts w:ascii="Times New Roman" w:hAnsi="Times New Roman" w:cs="Times New Roman"/>
-          <w:b/>
-          <w:sz w:val="28"/>
-          <w:szCs w:val="28"/>
+          <w:i/>
+          <w:sz w:val="28"/>
+          <w:szCs w:val="28"/>
+          <w:u w:val="single"/>
+        </w:rPr>
+      </w:pPr>
+      <w:r>
+        <w:rPr>
+          <w:rFonts w:ascii="Times New Roman" w:hAnsi="Times New Roman" w:cs="Times New Roman"/>
+          <w:b/>
+          <w:i/>
+          <w:sz w:val="28"/>
+          <w:szCs w:val="28"/>
+          <w:u w:val="single"/>
         </w:rPr>
         <w:t>Unit 7: Trig Identities</w:t>
       </w:r>
@@ -192,15 +200,17 @@
         <w:rPr>
           <w:rFonts w:ascii="Times New Roman" w:hAnsi="Times New Roman" w:cs="Times New Roman"/>
           <w:b/>
-          <w:sz w:val="28"/>
-          <w:szCs w:val="28"/>
-          <w:u w:val="single"/>
-        </w:rPr>
-      </w:pPr>
-      <w:r>
-        <w:rPr>
-          <w:rFonts w:ascii="Times New Roman" w:hAnsi="Times New Roman" w:cs="Times New Roman"/>
-          <w:b/>
+          <w:i/>
+          <w:sz w:val="28"/>
+          <w:szCs w:val="28"/>
+          <w:u w:val="single"/>
+        </w:rPr>
+      </w:pPr>
+      <w:r>
+        <w:rPr>
+          <w:rFonts w:ascii="Times New Roman" w:hAnsi="Times New Roman" w:cs="Times New Roman"/>
+          <w:b/>
+          <w:i/>
           <w:sz w:val="28"/>
           <w:szCs w:val="28"/>
           <w:u w:val="single"/>
@@ -245,15 +255,7 @@
                 <w:sz w:val="28"/>
                 <w:szCs w:val="28"/>
               </w:rPr>
-              <m:t>0,2</m:t>
-            </m:r>
-            <m:r>
-              <w:rPr>
-                <w:rFonts w:ascii="Cambria Math" w:hAnsi="Cambria Math" w:cs="Times New Roman"/>
-                <w:sz w:val="28"/>
-                <w:szCs w:val="28"/>
-              </w:rPr>
-              <m:t>π</m:t>
+              <m:t>0,2π</m:t>
             </m:r>
             <m:ctrlPr>
               <w:rPr>
@@ -282,40 +284,22 @@
         <w:rPr>
           <w:rFonts w:ascii="Times New Roman" w:hAnsi="Times New Roman" w:cs="Times New Roman"/>
           <w:b/>
-          <w:sz w:val="28"/>
-          <w:szCs w:val="28"/>
-          <w:u w:val="single"/>
-        </w:rPr>
-      </w:pPr>
-      <w:r>
-        <w:rPr>
-          <w:rFonts w:ascii="Times New Roman" w:hAnsi="Times New Roman" w:cs="Times New Roman"/>
-          <w:b/>
-          <w:sz w:val="28"/>
-          <w:szCs w:val="28"/>
-          <w:u w:val="single"/>
-        </w:rPr>
-        <w:t>Unit 9</w:t>
-      </w:r>
-      <w:r>
-        <w:rPr>
-          <w:rFonts w:ascii="Times New Roman" w:hAnsi="Times New Roman" w:cs="Times New Roman"/>
-          <w:b/>
-          <w:sz w:val="28"/>
-          <w:szCs w:val="28"/>
-          <w:u w:val="single"/>
-        </w:rPr>
-        <w:t xml:space="preserve">: </w:t>
-      </w:r>
-      <w:r>
-        <w:rPr>
-          <w:rFonts w:ascii="Times New Roman" w:hAnsi="Times New Roman" w:cs="Times New Roman"/>
-          <w:b/>
-          <w:sz w:val="28"/>
-          <w:szCs w:val="28"/>
-          <w:u w:val="single"/>
-        </w:rPr>
-        <w:t>ACT (Seniors Skip)</w:t>
+          <w:i/>
+          <w:sz w:val="28"/>
+          <w:szCs w:val="28"/>
+          <w:u w:val="single"/>
+        </w:rPr>
+      </w:pPr>
+      <w:r>
+        <w:rPr>
+          <w:rFonts w:ascii="Times New Roman" w:hAnsi="Times New Roman" w:cs="Times New Roman"/>
+          <w:b/>
+          <w:i/>
+          <w:sz w:val="28"/>
+          <w:szCs w:val="28"/>
+          <w:u w:val="single"/>
+        </w:rPr>
+        <w:t>Unit 9: ACT (Seniors Skip)</w:t>
       </w:r>
     </w:p>
     <w:p>
@@ -398,56 +382,29 @@
         <w:rPr>
           <w:rFonts w:ascii="Times New Roman" w:hAnsi="Times New Roman" w:cs="Times New Roman"/>
           <w:b/>
-          <w:sz w:val="28"/>
-          <w:szCs w:val="28"/>
-          <w:u w:val="single"/>
-        </w:rPr>
-      </w:pPr>
-      <w:r>
-        <w:rPr>
-          <w:rFonts w:ascii="Times New Roman" w:hAnsi="Times New Roman" w:cs="Times New Roman"/>
-          <w:b/>
-          <w:sz w:val="28"/>
-          <w:szCs w:val="28"/>
-          <w:u w:val="single"/>
-        </w:rPr>
-        <w:t xml:space="preserve">Unit </w:t>
-      </w:r>
-      <w:r>
-        <w:rPr>
-          <w:rFonts w:ascii="Times New Roman" w:hAnsi="Times New Roman" w:cs="Times New Roman"/>
-          <w:b/>
-          <w:sz w:val="28"/>
-          <w:szCs w:val="28"/>
-          <w:u w:val="single"/>
-        </w:rPr>
-        <w:t>10</w:t>
-      </w:r>
-      <w:r>
-        <w:rPr>
-          <w:rFonts w:ascii="Times New Roman" w:hAnsi="Times New Roman" w:cs="Times New Roman"/>
-          <w:b/>
-          <w:sz w:val="28"/>
-          <w:szCs w:val="28"/>
-          <w:u w:val="single"/>
-        </w:rPr>
-        <w:t xml:space="preserve">: </w:t>
-      </w:r>
-      <w:r>
-        <w:rPr>
-          <w:rFonts w:ascii="Times New Roman" w:hAnsi="Times New Roman" w:cs="Times New Roman"/>
-          <w:b/>
-          <w:sz w:val="28"/>
-          <w:szCs w:val="28"/>
-          <w:u w:val="single"/>
-        </w:rPr>
-        <w:t>Pre-</w:t>
+          <w:i/>
+          <w:sz w:val="28"/>
+          <w:szCs w:val="28"/>
+          <w:u w:val="single"/>
+        </w:rPr>
+      </w:pPr>
+      <w:r>
+        <w:rPr>
+          <w:rFonts w:ascii="Times New Roman" w:hAnsi="Times New Roman" w:cs="Times New Roman"/>
+          <w:b/>
+          <w:i/>
+          <w:sz w:val="28"/>
+          <w:szCs w:val="28"/>
+          <w:u w:val="single"/>
+        </w:rPr>
+        <w:t>Unit 10: Pre-</w:t>
       </w:r>
       <w:proofErr w:type="spellStart"/>
       <w:r>
         <w:rPr>
           <w:rFonts w:ascii="Times New Roman" w:hAnsi="Times New Roman" w:cs="Times New Roman"/>
           <w:b/>
+          <w:i/>
           <w:sz w:val="28"/>
           <w:szCs w:val="28"/>
           <w:u w:val="single"/>
@@ -459,6 +416,7 @@
         <w:rPr>
           <w:rFonts w:ascii="Times New Roman" w:hAnsi="Times New Roman" w:cs="Times New Roman"/>
           <w:b/>
+          <w:i/>
           <w:sz w:val="28"/>
           <w:szCs w:val="28"/>
           <w:u w:val="single"/>
@@ -527,84 +485,48 @@
         <w:rPr>
           <w:rFonts w:ascii="Times New Roman" w:hAnsi="Times New Roman" w:cs="Times New Roman"/>
           <w:b/>
-          <w:sz w:val="28"/>
-          <w:szCs w:val="28"/>
-          <w:u w:val="single"/>
-        </w:rPr>
-      </w:pPr>
-      <w:r>
-        <w:rPr>
-          <w:rFonts w:ascii="Times New Roman" w:hAnsi="Times New Roman" w:cs="Times New Roman"/>
-          <w:b/>
-          <w:sz w:val="28"/>
-          <w:szCs w:val="28"/>
-          <w:u w:val="single"/>
-        </w:rPr>
-        <w:t xml:space="preserve">Unit </w:t>
-      </w:r>
-      <w:r>
-        <w:rPr>
-          <w:rFonts w:ascii="Times New Roman" w:hAnsi="Times New Roman" w:cs="Times New Roman"/>
-          <w:b/>
-          <w:sz w:val="28"/>
-          <w:szCs w:val="28"/>
-          <w:u w:val="single"/>
-        </w:rPr>
-        <w:t>11</w:t>
-      </w:r>
-      <w:r>
-        <w:rPr>
-          <w:rFonts w:ascii="Times New Roman" w:hAnsi="Times New Roman" w:cs="Times New Roman"/>
-          <w:b/>
-          <w:sz w:val="28"/>
-          <w:szCs w:val="28"/>
-          <w:u w:val="single"/>
-        </w:rPr>
-        <w:t xml:space="preserve">: </w:t>
-      </w:r>
-      <w:r>
-        <w:rPr>
-          <w:rFonts w:ascii="Times New Roman" w:hAnsi="Times New Roman" w:cs="Times New Roman"/>
-          <w:b/>
-          <w:sz w:val="28"/>
-          <w:szCs w:val="28"/>
-          <w:u w:val="single"/>
-        </w:rPr>
-        <w:t>Limits</w:t>
-      </w:r>
-    </w:p>
-    <w:p>
-      <w:pPr>
-        <w:jc w:val="center"/>
-        <w:rPr>
-          <w:rFonts w:ascii="Times New Roman" w:eastAsiaTheme="minorEastAsia" w:hAnsi="Times New Roman" w:cs="Times New Roman"/>
-          <w:sz w:val="28"/>
-          <w:szCs w:val="28"/>
-        </w:rPr>
-      </w:pPr>
-      <w:r>
-        <w:rPr>
-          <w:rFonts w:ascii="Times New Roman" w:hAnsi="Times New Roman" w:cs="Times New Roman"/>
-          <w:sz w:val="28"/>
-          <w:szCs w:val="28"/>
-        </w:rPr>
-        <w:t>Currently not going to be on final since we just tested on it…</w:t>
-      </w:r>
-      <w:r>
-        <w:rPr>
-          <w:rFonts w:ascii="Times New Roman" w:hAnsi="Times New Roman" w:cs="Times New Roman"/>
-          <w:sz w:val="28"/>
-          <w:szCs w:val="28"/>
-        </w:rPr>
-        <w:br/>
-      </w:r>
-      <w:r>
+          <w:i/>
+          <w:sz w:val="28"/>
+          <w:szCs w:val="28"/>
+          <w:u w:val="single"/>
+        </w:rPr>
+      </w:pPr>
+      <w:r>
+        <w:rPr>
+          <w:rFonts w:ascii="Times New Roman" w:hAnsi="Times New Roman" w:cs="Times New Roman"/>
+          <w:b/>
+          <w:i/>
+          <w:sz w:val="28"/>
+          <w:szCs w:val="28"/>
+          <w:u w:val="single"/>
+        </w:rPr>
+        <w:t>Unit 11: Limits</w:t>
+      </w:r>
+    </w:p>
+    <w:p>
+      <w:pPr>
+        <w:jc w:val="center"/>
         <w:rPr>
           <w:rFonts w:ascii="Times New Roman" w:hAnsi="Times New Roman" w:cs="Times New Roman"/>
           <w:sz w:val="20"/>
           <w:szCs w:val="20"/>
         </w:rPr>
-        <w:t>(Note: Juniors… depending on how the test goes we</w:t>
+      </w:pPr>
+      <w:r>
+        <w:rPr>
+          <w:rFonts w:ascii="Times New Roman" w:hAnsi="Times New Roman" w:cs="Times New Roman"/>
+          <w:sz w:val="28"/>
+          <w:szCs w:val="28"/>
+        </w:rPr>
+        <w:t>Currently not going to be on final since we just tested on it…</w:t>
+      </w:r>
+      <w:r>
+        <w:rPr>
+          <w:rFonts w:ascii="Times New Roman" w:hAnsi="Times New Roman" w:cs="Times New Roman"/>
+          <w:sz w:val="28"/>
+          <w:szCs w:val="28"/>
+        </w:rPr>
+        <w:br/>
       </w:r>
       <w:r>
         <w:rPr>
@@ -612,7 +534,500 @@
           <w:sz w:val="20"/>
           <w:szCs w:val="20"/>
         </w:rPr>
+        <w:t>(Note: Juniors… depending on how the test goes we</w:t>
+      </w:r>
+      <w:r>
+        <w:rPr>
+          <w:rFonts w:ascii="Times New Roman" w:hAnsi="Times New Roman" w:cs="Times New Roman"/>
+          <w:sz w:val="20"/>
+          <w:szCs w:val="20"/>
+        </w:rPr>
         <w:t xml:space="preserve"> may add it back onto the final)</w:t>
+      </w:r>
+    </w:p>
+    <w:p>
+      <w:pPr>
+        <w:jc w:val="center"/>
+        <w:rPr>
+          <w:rFonts w:ascii="Times New Roman" w:hAnsi="Times New Roman" w:cs="Times New Roman"/>
+          <w:b/>
+          <w:sz w:val="28"/>
+          <w:szCs w:val="28"/>
+          <w:u w:val="single"/>
+        </w:rPr>
+      </w:pPr>
+      <w:r>
+        <w:rPr>
+          <w:rFonts w:ascii="Times New Roman" w:hAnsi="Times New Roman" w:cs="Times New Roman"/>
+          <w:b/>
+          <w:sz w:val="28"/>
+          <w:szCs w:val="28"/>
+          <w:u w:val="single"/>
+        </w:rPr>
+        <w:lastRenderedPageBreak/>
+        <w:t>Pre-</w:t>
+      </w:r>
+      <w:proofErr w:type="spellStart"/>
+      <w:r>
+        <w:rPr>
+          <w:rFonts w:ascii="Times New Roman" w:hAnsi="Times New Roman" w:cs="Times New Roman"/>
+          <w:b/>
+          <w:sz w:val="28"/>
+          <w:szCs w:val="28"/>
+          <w:u w:val="single"/>
+        </w:rPr>
+        <w:t>Calc</w:t>
+      </w:r>
+      <w:proofErr w:type="spellEnd"/>
+      <w:r>
+        <w:rPr>
+          <w:rFonts w:ascii="Times New Roman" w:hAnsi="Times New Roman" w:cs="Times New Roman"/>
+          <w:b/>
+          <w:sz w:val="28"/>
+          <w:szCs w:val="28"/>
+          <w:u w:val="single"/>
+        </w:rPr>
+        <w:t xml:space="preserve"> &amp; Trig: Review problems from the b</w:t>
+      </w:r>
+      <w:r>
+        <w:rPr>
+          <w:rFonts w:ascii="Times New Roman" w:hAnsi="Times New Roman" w:cs="Times New Roman"/>
+          <w:b/>
+          <w:sz w:val="28"/>
+          <w:szCs w:val="28"/>
+          <w:u w:val="single"/>
+        </w:rPr>
+        <w:t>ook</w:t>
+      </w:r>
+      <w:r>
+        <w:rPr>
+          <w:rFonts w:ascii="Times New Roman" w:hAnsi="Times New Roman" w:cs="Times New Roman"/>
+          <w:b/>
+          <w:sz w:val="28"/>
+          <w:szCs w:val="28"/>
+          <w:u w:val="single"/>
+        </w:rPr>
+        <w:br/>
+      </w:r>
+    </w:p>
+    <w:p>
+      <w:pPr>
+        <w:jc w:val="center"/>
+        <w:rPr>
+          <w:rFonts w:ascii="Times New Roman" w:hAnsi="Times New Roman" w:cs="Times New Roman"/>
+          <w:b/>
+          <w:i/>
+          <w:sz w:val="28"/>
+          <w:szCs w:val="28"/>
+          <w:u w:val="single"/>
+        </w:rPr>
+      </w:pPr>
+      <w:r>
+        <w:rPr>
+          <w:rFonts w:ascii="Times New Roman" w:hAnsi="Times New Roman" w:cs="Times New Roman"/>
+          <w:b/>
+          <w:i/>
+          <w:sz w:val="28"/>
+          <w:szCs w:val="28"/>
+          <w:u w:val="single"/>
+        </w:rPr>
+        <w:t>Unit 6: Trig Function/Solving Triangles</w:t>
+      </w:r>
+    </w:p>
+    <w:p>
+      <w:pPr>
+        <w:jc w:val="center"/>
+        <w:rPr>
+          <w:rFonts w:ascii="Times New Roman" w:hAnsi="Times New Roman" w:cs="Times New Roman"/>
+          <w:sz w:val="28"/>
+          <w:szCs w:val="28"/>
+        </w:rPr>
+      </w:pPr>
+      <w:r>
+        <w:rPr>
+          <w:rFonts w:ascii="Times New Roman" w:hAnsi="Times New Roman" w:cs="Times New Roman"/>
+          <w:sz w:val="28"/>
+          <w:szCs w:val="28"/>
+        </w:rPr>
+        <w:t>P</w:t>
+      </w:r>
+      <w:r>
+        <w:rPr>
+          <w:rFonts w:ascii="Times New Roman" w:hAnsi="Times New Roman" w:cs="Times New Roman"/>
+          <w:sz w:val="28"/>
+          <w:szCs w:val="28"/>
+        </w:rPr>
+        <w:t>age</w:t>
+      </w:r>
+      <w:r>
+        <w:rPr>
+          <w:rFonts w:ascii="Times New Roman" w:hAnsi="Times New Roman" w:cs="Times New Roman"/>
+          <w:sz w:val="28"/>
+          <w:szCs w:val="28"/>
+        </w:rPr>
+        <w:t xml:space="preserve"> 306 #5–12</w:t>
+      </w:r>
+      <w:r>
+        <w:rPr>
+          <w:rFonts w:ascii="Times New Roman" w:hAnsi="Times New Roman" w:cs="Times New Roman"/>
+          <w:sz w:val="28"/>
+          <w:szCs w:val="28"/>
+        </w:rPr>
+        <w:br/>
+        <w:t>Page 434 #5–8, 45</w:t>
+      </w:r>
+      <w:r>
+        <w:rPr>
+          <w:rFonts w:ascii="Times New Roman" w:hAnsi="Times New Roman" w:cs="Times New Roman"/>
+          <w:sz w:val="28"/>
+          <w:szCs w:val="28"/>
+        </w:rPr>
+        <w:br/>
+        <w:t xml:space="preserve">Page 441 #5–8  </w:t>
+      </w:r>
+    </w:p>
+    <w:p>
+      <w:pPr>
+        <w:jc w:val="center"/>
+        <w:rPr>
+          <w:rFonts w:ascii="Times New Roman" w:hAnsi="Times New Roman" w:cs="Times New Roman"/>
+          <w:sz w:val="28"/>
+          <w:szCs w:val="28"/>
+        </w:rPr>
+      </w:pPr>
+    </w:p>
+    <w:p>
+      <w:pPr>
+        <w:jc w:val="center"/>
+        <w:rPr>
+          <w:rFonts w:ascii="Times New Roman" w:hAnsi="Times New Roman" w:cs="Times New Roman"/>
+          <w:b/>
+          <w:i/>
+          <w:sz w:val="28"/>
+          <w:szCs w:val="28"/>
+          <w:u w:val="single"/>
+        </w:rPr>
+      </w:pPr>
+      <w:r>
+        <w:rPr>
+          <w:rFonts w:ascii="Times New Roman" w:hAnsi="Times New Roman" w:cs="Times New Roman"/>
+          <w:b/>
+          <w:i/>
+          <w:sz w:val="28"/>
+          <w:szCs w:val="28"/>
+          <w:u w:val="single"/>
+        </w:rPr>
+        <w:t>Unit 7: Trig Identities</w:t>
+      </w:r>
+    </w:p>
+    <w:p>
+      <w:pPr>
+        <w:jc w:val="center"/>
+        <w:rPr>
+          <w:rFonts w:ascii="Times New Roman" w:hAnsi="Times New Roman" w:cs="Times New Roman"/>
+          <w:sz w:val="28"/>
+          <w:szCs w:val="28"/>
+        </w:rPr>
+      </w:pPr>
+      <w:r>
+        <w:rPr>
+          <w:rFonts w:ascii="Times New Roman" w:hAnsi="Times New Roman" w:cs="Times New Roman"/>
+          <w:sz w:val="28"/>
+          <w:szCs w:val="28"/>
+        </w:rPr>
+        <w:t>Page 377 #1–6, 11, 15, 37, 43, 45, 47, 53, 75</w:t>
+      </w:r>
+    </w:p>
+    <w:p>
+      <w:pPr>
+        <w:jc w:val="center"/>
+        <w:rPr>
+          <w:rFonts w:ascii="Times New Roman" w:hAnsi="Times New Roman" w:cs="Times New Roman"/>
+          <w:sz w:val="28"/>
+          <w:szCs w:val="28"/>
+        </w:rPr>
+      </w:pPr>
+    </w:p>
+    <w:p>
+      <w:pPr>
+        <w:jc w:val="center"/>
+        <w:rPr>
+          <w:rFonts w:ascii="Times New Roman" w:hAnsi="Times New Roman" w:cs="Times New Roman"/>
+          <w:sz w:val="28"/>
+          <w:szCs w:val="28"/>
+        </w:rPr>
+      </w:pPr>
+      <w:r>
+        <w:rPr>
+          <w:rFonts w:ascii="Times New Roman" w:hAnsi="Times New Roman" w:cs="Times New Roman"/>
+          <w:b/>
+          <w:i/>
+          <w:sz w:val="28"/>
+          <w:szCs w:val="28"/>
+          <w:u w:val="single"/>
+        </w:rPr>
+        <w:t>Unit 8: Solving Trig Identities</w:t>
+      </w:r>
+    </w:p>
+    <w:p>
+      <w:pPr>
+        <w:jc w:val="center"/>
+        <w:rPr>
+          <w:rFonts w:ascii="Times New Roman" w:hAnsi="Times New Roman" w:cs="Times New Roman"/>
+          <w:sz w:val="28"/>
+          <w:szCs w:val="28"/>
+        </w:rPr>
+      </w:pPr>
+      <w:r>
+        <w:rPr>
+          <w:rFonts w:ascii="Times New Roman" w:hAnsi="Times New Roman" w:cs="Times New Roman"/>
+          <w:sz w:val="28"/>
+          <w:szCs w:val="28"/>
+        </w:rPr>
+        <w:t>P</w:t>
+      </w:r>
+      <w:r>
+        <w:rPr>
+          <w:rFonts w:ascii="Times New Roman" w:hAnsi="Times New Roman" w:cs="Times New Roman"/>
+          <w:sz w:val="28"/>
+          <w:szCs w:val="28"/>
+        </w:rPr>
+        <w:t>age</w:t>
+      </w:r>
+      <w:r>
+        <w:rPr>
+          <w:rFonts w:ascii="Times New Roman" w:hAnsi="Times New Roman" w:cs="Times New Roman"/>
+          <w:sz w:val="28"/>
+          <w:szCs w:val="28"/>
+        </w:rPr>
+        <w:t xml:space="preserve"> 394 #5–17, 73 </w:t>
+      </w:r>
+    </w:p>
+    <w:p>
+      <w:pPr>
+        <w:jc w:val="center"/>
+        <w:rPr>
+          <w:rFonts w:ascii="Times New Roman" w:hAnsi="Times New Roman" w:cs="Times New Roman"/>
+          <w:sz w:val="28"/>
+          <w:szCs w:val="28"/>
+        </w:rPr>
+      </w:pPr>
+    </w:p>
+    <w:p>
+      <w:pPr>
+        <w:jc w:val="center"/>
+        <w:rPr>
+          <w:rFonts w:ascii="Times New Roman" w:hAnsi="Times New Roman" w:cs="Times New Roman"/>
+          <w:sz w:val="28"/>
+          <w:szCs w:val="28"/>
+        </w:rPr>
+      </w:pPr>
+    </w:p>
+    <w:p>
+      <w:pPr>
+        <w:jc w:val="center"/>
+        <w:rPr>
+          <w:rFonts w:ascii="Times New Roman" w:hAnsi="Times New Roman" w:cs="Times New Roman"/>
+          <w:b/>
+          <w:i/>
+          <w:sz w:val="28"/>
+          <w:szCs w:val="28"/>
+          <w:u w:val="single"/>
+        </w:rPr>
+      </w:pPr>
+      <w:r>
+        <w:rPr>
+          <w:rFonts w:ascii="Times New Roman" w:hAnsi="Times New Roman" w:cs="Times New Roman"/>
+          <w:b/>
+          <w:i/>
+          <w:sz w:val="28"/>
+          <w:szCs w:val="28"/>
+          <w:u w:val="single"/>
+        </w:rPr>
+        <w:t>Unit 9: ACT (Seniors Skip)</w:t>
+      </w:r>
+    </w:p>
+    <w:p>
+      <w:pPr>
+        <w:jc w:val="center"/>
+        <w:rPr>
+          <w:rFonts w:ascii="Times New Roman" w:hAnsi="Times New Roman" w:cs="Times New Roman"/>
+          <w:sz w:val="28"/>
+          <w:szCs w:val="28"/>
+        </w:rPr>
+      </w:pPr>
+    </w:p>
+    <w:p>
+      <w:pPr>
+        <w:jc w:val="center"/>
+        <w:rPr>
+          <w:rFonts w:ascii="Times New Roman" w:hAnsi="Times New Roman" w:cs="Times New Roman"/>
+          <w:sz w:val="28"/>
+          <w:szCs w:val="28"/>
+        </w:rPr>
+      </w:pPr>
+    </w:p>
+    <w:p>
+      <w:pPr>
+        <w:jc w:val="center"/>
+        <w:rPr>
+          <w:rFonts w:ascii="Times New Roman" w:hAnsi="Times New Roman" w:cs="Times New Roman"/>
+          <w:b/>
+          <w:i/>
+          <w:sz w:val="28"/>
+          <w:szCs w:val="28"/>
+          <w:u w:val="single"/>
+        </w:rPr>
+      </w:pPr>
+      <w:r>
+        <w:rPr>
+          <w:rFonts w:ascii="Times New Roman" w:hAnsi="Times New Roman" w:cs="Times New Roman"/>
+          <w:b/>
+          <w:i/>
+          <w:sz w:val="28"/>
+          <w:szCs w:val="28"/>
+          <w:u w:val="single"/>
+        </w:rPr>
+        <w:t>Unit 10: Pre-</w:t>
+      </w:r>
+      <w:proofErr w:type="spellStart"/>
+      <w:r>
+        <w:rPr>
+          <w:rFonts w:ascii="Times New Roman" w:hAnsi="Times New Roman" w:cs="Times New Roman"/>
+          <w:b/>
+          <w:i/>
+          <w:sz w:val="28"/>
+          <w:szCs w:val="28"/>
+          <w:u w:val="single"/>
+        </w:rPr>
+        <w:t>Calc</w:t>
+      </w:r>
+      <w:proofErr w:type="spellEnd"/>
+      <w:r>
+        <w:rPr>
+          <w:rFonts w:ascii="Times New Roman" w:hAnsi="Times New Roman" w:cs="Times New Roman"/>
+          <w:b/>
+          <w:i/>
+          <w:sz w:val="28"/>
+          <w:szCs w:val="28"/>
+          <w:u w:val="single"/>
+        </w:rPr>
+        <w:t>/Trig Review Main Topics</w:t>
+      </w:r>
+    </w:p>
+    <w:p>
+      <w:pPr>
+        <w:jc w:val="center"/>
+        <w:rPr>
+          <w:rFonts w:ascii="Times New Roman" w:hAnsi="Times New Roman" w:cs="Times New Roman"/>
+          <w:sz w:val="28"/>
+          <w:szCs w:val="28"/>
+        </w:rPr>
+      </w:pPr>
+      <w:r>
+        <w:rPr>
+          <w:rFonts w:ascii="Times New Roman" w:hAnsi="Times New Roman" w:cs="Times New Roman"/>
+          <w:sz w:val="28"/>
+          <w:szCs w:val="28"/>
+        </w:rPr>
+        <w:t>Page 241 #7, 8, 15–22</w:t>
+      </w:r>
+      <w:r>
+        <w:rPr>
+          <w:rFonts w:ascii="Times New Roman" w:hAnsi="Times New Roman" w:cs="Times New Roman"/>
+          <w:sz w:val="28"/>
+          <w:szCs w:val="28"/>
+        </w:rPr>
+        <w:br/>
+        <w:t xml:space="preserve">Page 251 #13, 14, 43–45, 47–48  </w:t>
+      </w:r>
+      <w:r>
+        <w:rPr>
+          <w:rFonts w:ascii="Times New Roman" w:hAnsi="Times New Roman" w:cs="Times New Roman"/>
+          <w:sz w:val="28"/>
+          <w:szCs w:val="28"/>
+        </w:rPr>
+        <w:br/>
+        <w:t xml:space="preserve">Page 176 #9–12, 15–18  </w:t>
+      </w:r>
+      <w:r>
+        <w:rPr>
+          <w:rFonts w:ascii="Times New Roman" w:hAnsi="Times New Roman" w:cs="Times New Roman"/>
+          <w:sz w:val="28"/>
+          <w:szCs w:val="28"/>
+        </w:rPr>
+        <w:br/>
+        <w:t xml:space="preserve">bottom A22–A23, A25 #66–68   </w:t>
+      </w:r>
+      <w:r>
+        <w:rPr>
+          <w:rFonts w:ascii="Times New Roman" w:hAnsi="Times New Roman" w:cs="Times New Roman"/>
+          <w:sz w:val="28"/>
+          <w:szCs w:val="28"/>
+        </w:rPr>
+        <w:t xml:space="preserve">  </w:t>
+      </w:r>
+    </w:p>
+    <w:p>
+      <w:pPr>
+        <w:jc w:val="center"/>
+        <w:rPr>
+          <w:rFonts w:ascii="Times New Roman" w:hAnsi="Times New Roman" w:cs="Times New Roman"/>
+          <w:sz w:val="28"/>
+          <w:szCs w:val="28"/>
+        </w:rPr>
+      </w:pPr>
+    </w:p>
+    <w:p>
+      <w:pPr>
+        <w:jc w:val="center"/>
+        <w:rPr>
+          <w:rFonts w:ascii="Times New Roman" w:hAnsi="Times New Roman" w:cs="Times New Roman"/>
+          <w:sz w:val="28"/>
+          <w:szCs w:val="28"/>
+        </w:rPr>
+      </w:pPr>
+    </w:p>
+    <w:p>
+      <w:pPr>
+        <w:jc w:val="center"/>
+        <w:rPr>
+          <w:rFonts w:ascii="Times New Roman" w:hAnsi="Times New Roman" w:cs="Times New Roman"/>
+          <w:b/>
+          <w:i/>
+          <w:sz w:val="28"/>
+          <w:szCs w:val="28"/>
+          <w:u w:val="single"/>
+        </w:rPr>
+      </w:pPr>
+      <w:r>
+        <w:rPr>
+          <w:rFonts w:ascii="Times New Roman" w:hAnsi="Times New Roman" w:cs="Times New Roman"/>
+          <w:b/>
+          <w:i/>
+          <w:sz w:val="28"/>
+          <w:szCs w:val="28"/>
+          <w:u w:val="single"/>
+        </w:rPr>
+        <w:t>Unit 11: Limits</w:t>
+      </w:r>
+    </w:p>
+    <w:p>
+      <w:pPr>
+        <w:jc w:val="center"/>
+        <w:rPr>
+          <w:rFonts w:ascii="Times New Roman" w:eastAsiaTheme="minorEastAsia" w:hAnsi="Times New Roman" w:cs="Times New Roman"/>
+          <w:sz w:val="28"/>
+          <w:szCs w:val="28"/>
+        </w:rPr>
+      </w:pPr>
+      <w:r>
+        <w:rPr>
+          <w:rFonts w:ascii="Times New Roman" w:eastAsiaTheme="minorEastAsia" w:hAnsi="Times New Roman" w:cs="Times New Roman"/>
+          <w:sz w:val="28"/>
+          <w:szCs w:val="28"/>
+        </w:rPr>
+        <w:t>Won’t be on final as long as we do well on the test</w:t>
       </w:r>
       <w:bookmarkStart w:id="0" w:name="_GoBack"/>
       <w:bookmarkEnd w:id="0"/>
@@ -1048,6 +1463,36 @@
     <w:semiHidden/>
     <w:unhideWhenUsed/>
   </w:style>
+  <w:style w:type="paragraph" w:styleId="BalloonText">
+    <w:name w:val="Balloon Text"/>
+    <w:basedOn w:val="Normal"/>
+    <w:link w:val="BalloonTextChar"/>
+    <w:uiPriority w:val="99"/>
+    <w:semiHidden/>
+    <w:unhideWhenUsed/>
+    <w:rsid w:val="001E0ACD"/>
+    <w:pPr>
+      <w:spacing w:after="0" w:line="240" w:lineRule="auto"/>
+    </w:pPr>
+    <w:rPr>
+      <w:rFonts w:ascii="Segoe UI" w:hAnsi="Segoe UI" w:cs="Segoe UI"/>
+      <w:sz w:val="18"/>
+      <w:szCs w:val="18"/>
+    </w:rPr>
+  </w:style>
+  <w:style w:type="character" w:customStyle="1" w:styleId="BalloonTextChar">
+    <w:name w:val="Balloon Text Char"/>
+    <w:basedOn w:val="DefaultParagraphFont"/>
+    <w:link w:val="BalloonText"/>
+    <w:uiPriority w:val="99"/>
+    <w:semiHidden/>
+    <w:rsid w:val="001E0ACD"/>
+    <w:rPr>
+      <w:rFonts w:ascii="Segoe UI" w:hAnsi="Segoe UI" w:cs="Segoe UI"/>
+      <w:sz w:val="18"/>
+      <w:szCs w:val="18"/>
+    </w:rPr>
+  </w:style>
 </w:styles>
 </file>
 

</xml_diff>